<commit_message>
Last Update 16-11-2018  6:57:25.05
</commit_message>
<xml_diff>
--- a/Lab/Ex 5 A Linear-Search/GE8151-E5A-Linear-Search.docx
+++ b/Lab/Ex 5 A Linear-Search/GE8151-E5A-Linear-Search.docx
@@ -56,7 +56,7 @@
                 <w:sz w:val="24"/>
                 <w:szCs w:val="24"/>
               </w:rPr>
-              <w:t>5.a</w:t>
+              <w:t>5.A</w:t>
             </w:r>
           </w:p>
         </w:tc>
@@ -934,14 +934,16 @@
           <w:bCs/>
           <w:i/>
           <w:iCs/>
-          <w:sz w:val="24"/>
-          <w:szCs w:val="24"/>
+          <w:noProof/>
+          <w:sz w:val="24"/>
+          <w:szCs w:val="24"/>
+          <w:lang w:bidi="ta-IN"/>
         </w:rPr>
         <w:drawing>
           <wp:inline distT="0" distB="0" distL="0" distR="0">
-            <wp:extent cx="3551708" cy="7732166"/>
-            <wp:effectExtent l="19050" t="0" r="0" b="0"/>
-            <wp:docPr id="1" name="Object 1"/>
+            <wp:extent cx="3712642" cy="7834580"/>
+            <wp:effectExtent l="19050" t="0" r="2108" b="0"/>
+            <wp:docPr id="3" name="Object 3"/>
             <wp:cNvGraphicFramePr/>
             <a:graphic xmlns:a="http://schemas.openxmlformats.org/drawingml/2006/main">
               <a:graphicData uri="http://schemas.openxmlformats.org/drawingml/2006/lockedCanvas">
@@ -1369,7 +1371,6 @@
                               <a:rPr lang="en-IN" dirty="0" smtClean="0"/>
                               <a:t>found = False</a:t>
                             </a:r>
-                            <a:endParaRPr lang="en-IN" dirty="0" smtClean="0"/>
                           </a:p>
                         </a:txBody>
                         <a:useSpRect/>
@@ -2106,7 +2107,6 @@
                               <a:rPr lang="en-US" dirty="0" smtClean="0"/>
                               <a:t>Found</a:t>
                             </a:r>
-                            <a:endParaRPr lang="en-US" dirty="0" smtClean="0"/>
                           </a:p>
                         </a:txBody>
                         <a:useSpRect/>
@@ -2555,15 +2555,11 @@
                             <a:pPr algn="ctr"/>
                             <a:r>
                               <a:rPr lang="en-IN" dirty="0" smtClean="0"/>
-                              <a:t>element </a:t>
+                              <a:t>element == </a:t>
                             </a:r>
                             <a:r>
                               <a:rPr lang="en-IN" dirty="0" smtClean="0"/>
-                              <a:t>== </a:t>
-                            </a:r>
-                            <a:r>
-                              <a:rPr lang="en-IN" dirty="0" smtClean="0"/>
-                              <a:t>max</a:t>
+                              <a:t>key</a:t>
                             </a:r>
                             <a:endParaRPr lang="en-US" dirty="0"/>
                           </a:p>
@@ -2899,11 +2895,7 @@
                             <a:pPr algn="ctr"/>
                             <a:r>
                               <a:rPr lang="en-IN" dirty="0" smtClean="0"/>
-                              <a:t>read  </a:t>
-                            </a:r>
-                            <a:r>
-                              <a:rPr lang="en-IN" dirty="0" smtClean="0"/>
-                              <a:t>key</a:t>
+                              <a:t>read  key</a:t>
                             </a:r>
                             <a:endParaRPr lang="en-US" dirty="0"/>
                           </a:p>
@@ -3078,7 +3070,6 @@
                               <a:rPr lang="en-IN" dirty="0" smtClean="0"/>
                               <a:t>found = True</a:t>
                             </a:r>
-                            <a:endParaRPr lang="en-IN" dirty="0" smtClean="0"/>
                           </a:p>
                         </a:txBody>
                         <a:useSpRect/>
@@ -3251,7 +3242,6 @@
                               <a:rPr lang="en-US" dirty="0" smtClean="0"/>
                               <a:t>Not Found</a:t>
                             </a:r>
-                            <a:endParaRPr lang="en-US" dirty="0" smtClean="0"/>
                           </a:p>
                         </a:txBody>
                         <a:useSpRect/>
@@ -4625,7 +4615,15 @@
           <w:sz w:val="24"/>
           <w:szCs w:val="24"/>
         </w:rPr>
-        <w:t>perform linear search in a given list was developed and tested sucessfully</w:t>
+        <w:t xml:space="preserve">perform linear search in a given list was developed and tested </w:t>
+      </w:r>
+      <w:r>
+        <w:rPr>
+          <w:rFonts w:ascii="Times New Roman" w:hAnsi="Times New Roman" w:cs="Times New Roman"/>
+          <w:sz w:val="24"/>
+          <w:szCs w:val="24"/>
+        </w:rPr>
+        <w:t>successfully</w:t>
       </w:r>
       <w:r>
         <w:rPr>
@@ -4994,6 +4992,7 @@
   <w:style w:type="character" w:default="1" w:styleId="DefaultParagraphFont">
     <w:name w:val="Default Paragraph Font"/>
     <w:uiPriority w:val="1"/>
+    <w:semiHidden/>
     <w:unhideWhenUsed/>
   </w:style>
   <w:style w:type="table" w:default="1" w:styleId="TableNormal">

</xml_diff>